<commit_message>
Adds mention of GND bar.
</commit_message>
<xml_diff>
--- a/PBJ EU_assembly.docx
+++ b/PBJ EU_assembly.docx
@@ -23,16 +23,7 @@
         <w:pStyle w:val="Subtitle"/>
       </w:pPr>
       <w:r>
-        <w:t>This document assumes assembly from bare boards</w:t>
-      </w:r>
-      <w:r>
-        <w:t xml:space="preserve"> or partially assembled boards</w:t>
-      </w:r>
-      <w:r>
-        <w:t>.</w:t>
-      </w:r>
-      <w:r>
-        <w:t xml:space="preserve"> Skip step 3 if you have partially assembled boards.</w:t>
+        <w:t>This document assumes assembly from bare boards or partially assembled boards. Skip step 3 if you have partially assembled boards.</w:t>
       </w:r>
     </w:p>
     <w:p>
@@ -126,6 +117,18 @@
       </w:pPr>
       <w:r>
         <w:t>Install test points and wiring connector J6 to the top side of the main board.</w:t>
+      </w:r>
+    </w:p>
+    <w:p>
+      <w:pPr>
+        <w:pStyle w:val="ListParagraph"/>
+        <w:numPr>
+          <w:ilvl w:val="0"/>
+          <w:numId w:val="1"/>
+        </w:numPr>
+      </w:pPr>
+      <w:r>
+        <w:t>Use solid 14ga wire to make GND bars from test points 9-12.</w:t>
       </w:r>
     </w:p>
     <w:p>

</xml_diff>